<commit_message>
Staged commit: add design documentation folder
</commit_message>
<xml_diff>
--- a/docs/chapter 4/Глава 4 Анализ безопасности реакторной установки.docx
+++ b/docs/chapter 4/Глава 4 Анализ безопасности реакторной установки.docx
@@ -22,6 +22,7 @@
     <w:p>
       <w:pPr>
         <w:pStyle w:val="2"/>
+        <w:spacing w:after="0"/>
         <w:ind w:firstLine="708"/>
       </w:pPr>
       <w:r>
@@ -148,6 +149,7 @@
     <w:p>
       <w:pPr>
         <w:pStyle w:val="2"/>
+        <w:spacing w:after="0"/>
         <w:ind w:firstLine="708"/>
         <w:rPr>
           <w:szCs w:val="24"/>
@@ -181,19 +183,11 @@
           <w:szCs w:val="24"/>
         </w:rPr>
       </w:pPr>
-      <w:proofErr w:type="gramStart"/>
-      <w:r>
-        <w:rPr>
-          <w:szCs w:val="24"/>
-        </w:rPr>
-        <w:t>Ряд нуклидов, образующихся в результате деления тяжёлых ядер (изотопы брома,</w:t>
-      </w:r>
-      <w:proofErr w:type="gramEnd"/>
-      <w:r>
-        <w:rPr>
-          <w:szCs w:val="24"/>
-        </w:rPr>
-        <w:t xml:space="preserve"> йода, ксенона, криптона, цезия и др.), оказываются пересыщенными нейтронами и испускают избыточные нейтроны в результате радиоактивного распада с периодами, существенно превышающими в</w:t>
+      <w:r>
+        <w:rPr>
+          <w:szCs w:val="24"/>
+        </w:rPr>
+        <w:t>Ряд нуклидов, образующихся в результате деления тяжёлых ядер (изотопы брома, йода, ксенона, криптона, цезия и др.), оказываются пересыщенными нейтронами и испускают избыточные нейтроны в результате радиоактивного распада с периодами, существенно превышающими в</w:t>
       </w:r>
       <w:r>
         <w:rPr>
@@ -523,11 +517,7 @@
         <w:tab/>
       </w:r>
       <w:r>
-        <w:t xml:space="preserve">Главная особенность запаздывающих нейтронов состоит в том, что они рождаются в результате радиоактивного распада ядер эмиттеров, и их средняя энергия при рождении существенно ниже, чем у мгновенных нейтронов. Если у мгновенных нейтронов средняя энергия при рождении составляет около 2 МэВ, то у запаздывающих она порядка 0,5 МэВ. Это означает, что запаздывающие нейтроны не могут вызвать деление нуклидов с пороговым </w:t>
-      </w:r>
-      <w:r>
-        <w:lastRenderedPageBreak/>
-        <w:t xml:space="preserve">сечением (в данном проекте таким нуклидом является </w:t>
+        <w:t xml:space="preserve">Главная особенность запаздывающих нейтронов состоит в том, что они рождаются в результате радиоактивного распада ядер эмиттеров, и их средняя энергия при рождении существенно ниже, чем у мгновенных нейтронов. Если у мгновенных нейтронов средняя энергия при рождении составляет около 2 МэВ, то у запаздывающих она порядка 0,5 МэВ. Это означает, что запаздывающие нейтроны не могут вызвать деление нуклидов с пороговым сечением (в данном проекте таким нуклидом является </w:t>
       </w:r>
       <m:oMath>
         <m:sSup>
@@ -565,7 +555,11 @@
         <w:t>)</w:t>
       </w:r>
       <w:r>
-        <w:t>. С другой стороны, запаздывающие нейтроны, имея более низкую энергию, имеют несколько большую вероятность избежать утечки при замедлении. Эти особенности должны учитываться при анализе процессов с участием запаздывающих нейтронов.</w:t>
+        <w:t xml:space="preserve">. С другой стороны, </w:t>
+      </w:r>
+      <w:r>
+        <w:lastRenderedPageBreak/>
+        <w:t>запаздывающие нейтроны, имея более низкую энергию, имеют несколько большую вероятность избежать утечки при замедлении. Эти особенности должны учитываться при анализе процессов с участием запаздывающих нейтронов.</w:t>
       </w:r>
     </w:p>
     <w:p>
@@ -2487,6 +2481,7 @@
     <w:p>
       <w:pPr>
         <w:pStyle w:val="2"/>
+        <w:spacing w:after="0"/>
         <w:rPr>
           <w:rFonts w:cs="Times New Roman"/>
           <w:szCs w:val="24"/>
@@ -2543,7 +2538,7 @@
           <w:szCs w:val="24"/>
           <w:lang w:val="ru-RU"/>
         </w:rPr>
-        <w:t xml:space="preserve">Коэффициенты реактивности являются важными характеристиками реактора, определяющими его поведение при внесении каких-либо возбуждений. По коэффициентам реактивности можно судить об устойчивости стационарного режима реактора, также они являются коэффициентами системы уравнений, количественно описывающей штатные и аварийные нестационарные процессы в реакторе. Для обеспечения управляемости реактора </w:t>
+        <w:t xml:space="preserve">Коэффициенты реактивности являются важными характеристиками реактора, определяющими его поведение при внесении каких-либо возбуждений. По коэффициентам реактивности можно судить об устойчивости стационарного режима реактора, также они являются коэффициентами системы уравнений, количественно описывающей штатные и аварийные нестационарные процессы в реакторе. Для обеспечения управляемости реактора важны динамические температурные коэффициенты реактивности. Температурными обычно </w:t>
       </w:r>
       <w:r>
         <w:rPr>
@@ -2551,7 +2546,7 @@
           <w:lang w:val="ru-RU"/>
         </w:rPr>
         <w:lastRenderedPageBreak/>
-        <w:t>важны динамические температурные коэффициенты реактивности. Температурными обычно называют эффекты, связанные с равномерным нагревом всей активной зоны до определенной температуры. Важными коэффициентами реактивности являются</w:t>
+        <w:t>называют эффекты, связанные с равномерным нагревом всей активной зоны до определенной температуры. Важными коэффициентами реактивности являются</w:t>
       </w:r>
       <w:r>
         <w:rPr>
@@ -4501,7 +4496,6 @@
           <w:szCs w:val="24"/>
           <w:lang w:val="ru-RU"/>
         </w:rPr>
-        <w:lastRenderedPageBreak/>
         <w:t>Таблица 4.</w:t>
       </w:r>
       <w:r>
@@ -4564,6 +4558,7 @@
               <w:rPr>
                 <w:lang w:val="ru-RU"/>
               </w:rPr>
+              <w:lastRenderedPageBreak/>
               <w:t xml:space="preserve">Изменение температуры топлива </w:t>
             </w:r>
             <m:oMath>
@@ -6176,7 +6171,7 @@
           <w:szCs w:val="24"/>
           <w:lang w:val="ru-RU"/>
         </w:rPr>
-        <w:t xml:space="preserve">, используя формулы 4.3.2 и 4.3.3 были рассчитаны </w:t>
+        <w:t xml:space="preserve">, используя формулы 4.3.2 и 4.3.3 были рассчитаны коэффициенты реактивности по плотности теплоносителя. Результаты  расчета представлены </w:t>
       </w:r>
       <w:r>
         <w:rPr>
@@ -6184,7 +6179,7 @@
           <w:lang w:val="ru-RU"/>
         </w:rPr>
         <w:lastRenderedPageBreak/>
-        <w:t>коэффициенты реактивности по плотности теплоносителя. Результаты  расчета представлены в таблице 4.6.</w:t>
+        <w:t>в таблице 4.6.</w:t>
       </w:r>
     </w:p>
     <w:p>
@@ -9654,6 +9649,7 @@
     <w:p>
       <w:pPr>
         <w:pStyle w:val="2"/>
+        <w:spacing w:after="0"/>
         <w:ind w:firstLine="708"/>
         <w:rPr>
           <w:szCs w:val="24"/>
@@ -9961,7 +9957,13 @@
         <w:rPr>
           <w:szCs w:val="24"/>
         </w:rPr>
-        <w:t xml:space="preserve"> – системы безопасности РУ КЛТ-40С</w:t>
+        <w:t xml:space="preserve"> С</w:t>
+      </w:r>
+      <w:r>
+        <w:rPr>
+          <w:szCs w:val="24"/>
+        </w:rPr>
+        <w:t>истемы безопасности РУ КЛТ-40С</w:t>
       </w:r>
       <w:r>
         <w:rPr>
@@ -11280,39 +11282,21 @@
           <w:rFonts w:cs="Times New Roman"/>
           <w:szCs w:val="24"/>
         </w:rPr>
-        <w:t xml:space="preserve">снабжают системы безопасности энергией, рабочей средой и создают условия для их </w:t>
-      </w:r>
-      <w:proofErr w:type="spellStart"/>
+        <w:t>снабжают системы безопасности энергией, рабочей средой и создают условия для их функционирования.</w:t>
+      </w:r>
       <w:r>
         <w:rPr>
           <w:rFonts w:cs="Times New Roman"/>
           <w:szCs w:val="24"/>
         </w:rPr>
-        <w:t>функционирования</w:t>
-      </w:r>
-      <w:proofErr w:type="gramStart"/>
+        <w:t xml:space="preserve"> </w:t>
+      </w:r>
       <w:r>
         <w:rPr>
           <w:rFonts w:cs="Times New Roman"/>
           <w:szCs w:val="24"/>
         </w:rPr>
-        <w:t>.</w:t>
-      </w:r>
-      <w:r>
-        <w:rPr>
-          <w:rFonts w:cs="Times New Roman"/>
-          <w:szCs w:val="24"/>
-        </w:rPr>
-        <w:t>К</w:t>
-      </w:r>
-      <w:proofErr w:type="spellEnd"/>
-      <w:proofErr w:type="gramEnd"/>
-      <w:r>
-        <w:rPr>
-          <w:rFonts w:cs="Times New Roman"/>
-          <w:szCs w:val="24"/>
-        </w:rPr>
-        <w:t xml:space="preserve"> </w:t>
+        <w:t xml:space="preserve">К </w:t>
       </w:r>
       <w:r>
         <w:rPr>
@@ -12017,6 +12001,7 @@
     <w:p>
       <w:pPr>
         <w:pStyle w:val="2"/>
+        <w:spacing w:after="0"/>
         <w:ind w:firstLine="360"/>
         <w:rPr>
           <w:szCs w:val="24"/>
@@ -12091,14 +12076,7 @@
         <w:rPr>
           <w:szCs w:val="24"/>
         </w:rPr>
-        <w:t xml:space="preserve">едусмотрен последовательный ряд </w:t>
-      </w:r>
-      <w:r>
-        <w:rPr>
-          <w:szCs w:val="24"/>
-        </w:rPr>
-        <w:lastRenderedPageBreak/>
-        <w:t>контролируемых независимых физических и локализующих барьеров, к которым предъявляются жесткие требования по степени их герметичности</w:t>
+        <w:t>едусмотрен последовательный ряд контролируемых независимых физических и локализующих барьеров, к которым предъявляются жесткие требования по степени их герметичности</w:t>
       </w:r>
       <w:r>
         <w:rPr>
@@ -12128,6 +12106,7 @@
           <w:szCs w:val="24"/>
           <w:lang w:eastAsia="ru-RU"/>
         </w:rPr>
+        <w:lastRenderedPageBreak/>
         <w:drawing>
           <wp:inline distT="0" distB="0" distL="0" distR="0">
             <wp:extent cx="5943600" cy="2710815"/>
@@ -12194,7 +12173,13 @@
         <w:rPr>
           <w:szCs w:val="24"/>
         </w:rPr>
-        <w:t xml:space="preserve"> – глубокоэшелонированная защита РУ КЛТ-40С</w:t>
+        <w:t xml:space="preserve"> Г</w:t>
+      </w:r>
+      <w:r>
+        <w:rPr>
+          <w:szCs w:val="24"/>
+        </w:rPr>
+        <w:t>лубокоэшелонированная защита РУ КЛТ-40С</w:t>
       </w:r>
       <w:r>
         <w:rPr>
@@ -12313,6 +12298,7 @@
     <w:p>
       <w:pPr>
         <w:pStyle w:val="2"/>
+        <w:spacing w:after="0"/>
         <w:ind w:firstLine="708"/>
       </w:pPr>
       <w:r>
@@ -12333,11 +12319,7 @@
         <w:ind w:firstLine="708"/>
       </w:pPr>
       <w:r>
-        <w:t xml:space="preserve">Предполагается, что ПАТЭС будет использоваться преимущественно для надежного круглогодичного энергоснабжения труднодоступных районов Арктики и Дальнего Востока </w:t>
-      </w:r>
-      <w:r>
-        <w:lastRenderedPageBreak/>
-        <w:t xml:space="preserve">России. В рабочем состоянии ПАТЭС размещается на берегу обслуживаемого района вблизи морей и океанов, что не исключает возникновение таких стихийных катастроф, как цунами и </w:t>
+        <w:t xml:space="preserve">Предполагается, что ПАТЭС будет использоваться преимущественно для надежного круглогодичного энергоснабжения труднодоступных районов Арктики и Дальнего Востока России. В рабочем состоянии ПАТЭС размещается на берегу обслуживаемого района вблизи морей и океанов, что не исключает возникновение таких стихийных катастроф, как цунами и </w:t>
       </w:r>
       <w:r>
         <w:t>землетрясения</w:t>
@@ -12348,6 +12330,7 @@
     </w:p>
     <w:p>
       <w:r>
+        <w:lastRenderedPageBreak/>
         <w:tab/>
         <w:t xml:space="preserve">Рассмотрим ситуацию возникновения цунами и </w:t>
       </w:r>
@@ -12355,7 +12338,10 @@
         <w:t>землетрясения</w:t>
       </w:r>
       <w:r>
-        <w:t xml:space="preserve"> на примере аварии на Фукусиме-1. </w:t>
+        <w:t xml:space="preserve"> н</w:t>
+      </w:r>
+      <w:r>
+        <w:t>а примере аварии на Фукусиме-1.</w:t>
       </w:r>
     </w:p>
     <w:p>
@@ -12498,7 +12484,6 @@
         <w:spacing w:line="360" w:lineRule="auto"/>
       </w:pPr>
       <w:r>
-        <w:lastRenderedPageBreak/>
         <w:t>волна затопила и вывела из строя незакрытые насосы морской воды и электродвигатели в местах забора морской воды на береговой линии</w:t>
       </w:r>
       <w:r>
@@ -12515,6 +12500,7 @@
         <w:spacing w:line="360" w:lineRule="auto"/>
       </w:pPr>
       <w:r>
+        <w:lastRenderedPageBreak/>
         <w:t>волна затопила и повредила хранилище сухих контейнеров, расположенное на берегу между энергоблоками 1–4 и 5–6</w:t>
       </w:r>
       <w:r>
@@ -12638,6 +12624,7 @@
     <w:p>
       <w:pPr>
         <w:pStyle w:val="2"/>
+        <w:spacing w:after="0"/>
         <w:ind w:firstLine="708"/>
       </w:pPr>
       <w:r>
@@ -13183,7 +13170,6 @@
         </w:rPr>
       </w:pPr>
       <w:r>
-        <w:lastRenderedPageBreak/>
         <w:t xml:space="preserve">где </w:t>
       </w:r>
       <m:oMath>
@@ -13412,6 +13398,7 @@
           <w:rFonts w:eastAsiaTheme="minorEastAsia"/>
           <w:szCs w:val="24"/>
         </w:rPr>
+        <w:lastRenderedPageBreak/>
         <w:t>На начальном этапе после останова</w:t>
       </w:r>
       <w:r>
@@ -17046,7 +17033,7 @@
           <w:szCs w:val="24"/>
           <w:lang w:eastAsia="ru-RU"/>
         </w:rPr>
-        <w:t xml:space="preserve"> – График зависимости удельной теплоемкости топлива</w:t>
+        <w:t xml:space="preserve"> График зависимости удельной теплоемкости топлива</w:t>
       </w:r>
       <w:r>
         <w:rPr>
@@ -23160,7 +23147,7 @@
           <w:rFonts w:eastAsiaTheme="minorEastAsia"/>
           <w:szCs w:val="24"/>
         </w:rPr>
-        <w:t xml:space="preserve"> – График зависимости относительного среднего объемного </w:t>
+        <w:t xml:space="preserve"> График зависимости относительного среднего объемного </w:t>
       </w:r>
       <w:proofErr w:type="spellStart"/>
       <w:r>
@@ -23229,7 +23216,14 @@
           <w:rFonts w:eastAsiaTheme="minorEastAsia"/>
           <w:szCs w:val="24"/>
         </w:rPr>
-        <w:t xml:space="preserve"> – График зависимости температуры в центре топливного сердечника от времени</w:t>
+        <w:t xml:space="preserve"> </w:t>
+      </w:r>
+      <w:r>
+        <w:rPr>
+          <w:rFonts w:eastAsiaTheme="minorEastAsia"/>
+          <w:szCs w:val="24"/>
+        </w:rPr>
+        <w:t>График зависимости температуры в центре топливного сердечника от времени</w:t>
       </w:r>
     </w:p>
     <w:p>
@@ -23387,6 +23381,7 @@
     <w:p>
       <w:pPr>
         <w:pStyle w:val="2"/>
+        <w:spacing w:after="0"/>
         <w:ind w:firstLine="708"/>
       </w:pPr>
       <w:r>
@@ -23554,26 +23549,32 @@
         <w:rPr>
           <w:szCs w:val="24"/>
         </w:rPr>
+        <w:t>пассивная система охлаждения активной зоны</w:t>
+      </w:r>
+      <w:r>
+        <w:rPr>
+          <w:szCs w:val="24"/>
+        </w:rPr>
+        <w:t>)</w:t>
+      </w:r>
+      <w:r>
+        <w:rPr>
+          <w:szCs w:val="24"/>
+        </w:rPr>
+        <w:t>,</w:t>
+      </w:r>
+      <w:r>
+        <w:rPr>
+          <w:szCs w:val="24"/>
+        </w:rPr>
+        <w:t xml:space="preserve"> использующие естественные законы </w:t>
+      </w:r>
+      <w:r>
+        <w:rPr>
+          <w:szCs w:val="24"/>
+        </w:rPr>
         <w:lastRenderedPageBreak/>
-        <w:t>пассивная система охлаждения активной зоны</w:t>
-      </w:r>
-      <w:r>
-        <w:rPr>
-          <w:szCs w:val="24"/>
-        </w:rPr>
-        <w:t>)</w:t>
-      </w:r>
-      <w:r>
-        <w:rPr>
-          <w:szCs w:val="24"/>
-        </w:rPr>
-        <w:t>,</w:t>
-      </w:r>
-      <w:r>
-        <w:rPr>
-          <w:szCs w:val="24"/>
-        </w:rPr>
-        <w:t xml:space="preserve"> использующие естественные законы природы (гравитация</w:t>
+        <w:t>природы (гравитация</w:t>
       </w:r>
       <w:r>
         <w:rPr>
@@ -24046,6 +24047,7 @@
     <w:p>
       <w:pPr>
         <w:pStyle w:val="2"/>
+        <w:spacing w:after="0"/>
         <w:ind w:firstLine="708"/>
         <w:rPr>
           <w:szCs w:val="24"/>
@@ -24187,14 +24189,7 @@
         <w:rPr>
           <w:szCs w:val="24"/>
         </w:rPr>
-        <w:t xml:space="preserve"> </w:t>
-      </w:r>
-      <w:r>
-        <w:rPr>
-          <w:szCs w:val="24"/>
-        </w:rPr>
-        <w:lastRenderedPageBreak/>
-        <w:t>теплоносителя</w:t>
+        <w:t xml:space="preserve"> теплоносителя</w:t>
       </w:r>
       <w:r>
         <w:rPr>
@@ -24231,6 +24226,7 @@
         <w:rPr>
           <w:szCs w:val="24"/>
         </w:rPr>
+        <w:lastRenderedPageBreak/>
         <w:tab/>
         <w:t>Были рассмотрены основные системы безопасности</w:t>
       </w:r>

</xml_diff>

<commit_message>
Combined to main report
</commit_message>
<xml_diff>
--- a/docs/chapter 4/Глава 4 Анализ безопасности реакторной установки.docx
+++ b/docs/chapter 4/Глава 4 Анализ безопасности реакторной установки.docx
@@ -4484,6 +4484,17 @@
     <w:p>
       <w:pPr>
         <w:pStyle w:val="a5"/>
+        <w:spacing w:line="360" w:lineRule="auto"/>
+        <w:ind w:left="0"/>
+        <w:rPr>
+          <w:szCs w:val="24"/>
+          <w:lang w:val="ru-RU"/>
+        </w:rPr>
+      </w:pPr>
+    </w:p>
+    <w:p>
+      <w:pPr>
+        <w:pStyle w:val="a5"/>
         <w:spacing w:before="160" w:line="360" w:lineRule="auto"/>
         <w:ind w:left="0"/>
         <w:rPr>
@@ -4496,6 +4507,7 @@
           <w:szCs w:val="24"/>
           <w:lang w:val="ru-RU"/>
         </w:rPr>
+        <w:lastRenderedPageBreak/>
         <w:t>Таблица 4.</w:t>
       </w:r>
       <w:r>
@@ -4558,7 +4570,6 @@
               <w:rPr>
                 <w:lang w:val="ru-RU"/>
               </w:rPr>
-              <w:lastRenderedPageBreak/>
               <w:t xml:space="preserve">Изменение температуры топлива </w:t>
             </w:r>
             <m:oMath>
@@ -6171,7 +6182,7 @@
           <w:szCs w:val="24"/>
           <w:lang w:val="ru-RU"/>
         </w:rPr>
-        <w:t xml:space="preserve">, используя формулы 4.3.2 и 4.3.3 были рассчитаны коэффициенты реактивности по плотности теплоносителя. Результаты  расчета представлены </w:t>
+        <w:t xml:space="preserve">, используя формулы 4.3.2 и 4.3.3 были рассчитаны </w:t>
       </w:r>
       <w:r>
         <w:rPr>
@@ -6179,7 +6190,7 @@
           <w:lang w:val="ru-RU"/>
         </w:rPr>
         <w:lastRenderedPageBreak/>
-        <w:t>в таблице 4.6.</w:t>
+        <w:t>коэффициенты реактивности по плотности теплоносителя. Результаты  расчета представлены в таблице 4.6.</w:t>
       </w:r>
     </w:p>
     <w:p>
@@ -21038,7 +21049,21 @@
           <w:rFonts w:eastAsiaTheme="minorEastAsia"/>
           <w:szCs w:val="24"/>
         </w:rPr>
-        <w:t xml:space="preserve">в данной задаче рассматривается обесточивание ПАТЭС, считаем, что система циркуляции теплоносителя в первом контуре РУ была отключена, вследствие чего  происходит испарение теплоносителя </w:t>
+        <w:t>в данной задаче рассматривается обесточивание ПАТЭС, считаем, что система циркуляции теплоносителя в первом контуре РУ б</w:t>
+      </w:r>
+      <w:r>
+        <w:rPr>
+          <w:rFonts w:eastAsiaTheme="minorEastAsia"/>
+          <w:szCs w:val="24"/>
+        </w:rPr>
+        <w:t xml:space="preserve">ыла отключена, вследствие чего </w:t>
+      </w:r>
+      <w:r>
+        <w:rPr>
+          <w:rFonts w:eastAsiaTheme="minorEastAsia"/>
+          <w:szCs w:val="24"/>
+        </w:rPr>
+        <w:t xml:space="preserve">происходит испарение теплоносителя </w:t>
       </w:r>
       <w:proofErr w:type="gramStart"/>
       <w:r>

</xml_diff>